<commit_message>
C++ CLI, MVVM, Keywords
</commit_message>
<xml_diff>
--- a/C# .NET/0. .NET Overview. Memory Allocation & Management.docx
+++ b/C# .NET/0. .NET Overview. Memory Allocation & Management.docx
@@ -464,16 +464,8 @@
         <w:rPr>
           <w:lang w:val="en-US"/>
         </w:rPr>
-        <w:t xml:space="preserve">. When a method is invoked, the CLR bookmarks the top of the stack, method pushes data onto the stack as it </w:t>
-      </w:r>
-      <w:proofErr w:type="gramStart"/>
-      <w:r>
-        <w:rPr>
-          <w:lang w:val="en-US"/>
-        </w:rPr>
-        <w:t>executes</w:t>
-      </w:r>
-      <w:proofErr w:type="gramEnd"/>
+        <w:t>. When a method is invoked, the CLR bookmarks the top of the stack, method pushes data onto the stack as it executes</w:t>
+      </w:r>
     </w:p>
     <w:p>
       <w:pPr>
@@ -653,6 +645,7 @@
       </w:pPr>
       <w:r>
         <w:rPr>
+          <w:highlight w:val="yellow"/>
           <w:lang w:val="en-US"/>
         </w:rPr>
         <w:t xml:space="preserve">Value types =&gt; </w:t>
@@ -661,128 +654,71 @@
         <w:rPr>
           <w:i/>
           <w:iCs/>
-          <w:lang w:val="en-US"/>
-        </w:rPr>
-        <w:t xml:space="preserve">bool, byte, char, decimal, double, float, int, long, </w:t>
-      </w:r>
-      <w:proofErr w:type="spellStart"/>
-      <w:r>
+          <w:highlight w:val="yellow"/>
+          <w:lang w:val="en-US"/>
+        </w:rPr>
+        <w:t>bool, byte, char, decimal, double, float, int, long, uint, ulong, ushort, enum, struct</w:t>
+      </w:r>
+    </w:p>
+    <w:p>
+      <w:pPr>
+        <w:rPr>
+          <w:lang w:val="en-US"/>
+        </w:rPr>
+      </w:pPr>
+      <w:r>
+        <w:rPr>
+          <w:lang w:val="en-US"/>
+        </w:rPr>
+        <w:t xml:space="preserve">A </w:t>
+      </w:r>
+      <w:r>
+        <w:rPr>
+          <w:b/>
+          <w:bCs/>
+          <w:lang w:val="en-US"/>
+        </w:rPr>
+        <w:t>reference type</w:t>
+      </w:r>
+      <w:r>
+        <w:rPr>
+          <w:lang w:val="en-US"/>
+        </w:rPr>
+        <w:t xml:space="preserve"> contains a pointer to another memory location that holds the real data.</w:t>
+      </w:r>
+      <w:r>
+        <w:rPr>
+          <w:lang w:val="en-US"/>
+        </w:rPr>
+        <w:t xml:space="preserve"> </w:t>
+      </w:r>
+      <w:r>
+        <w:rPr>
+          <w:lang w:val="en-US"/>
+        </w:rPr>
+        <w:t>(C++/CLI)</w:t>
+      </w:r>
+    </w:p>
+    <w:p>
+      <w:pPr>
         <w:rPr>
           <w:i/>
           <w:iCs/>
           <w:lang w:val="en-US"/>
         </w:rPr>
-        <w:t>uint</w:t>
-      </w:r>
-      <w:proofErr w:type="spellEnd"/>
+      </w:pPr>
+      <w:r>
+        <w:rPr>
+          <w:highlight w:val="yellow"/>
+          <w:lang w:val="en-US"/>
+        </w:rPr>
+        <w:t xml:space="preserve">Reference types =&gt; </w:t>
+      </w:r>
       <w:r>
         <w:rPr>
           <w:i/>
           <w:iCs/>
-          <w:lang w:val="en-US"/>
-        </w:rPr>
-        <w:t xml:space="preserve">, </w:t>
-      </w:r>
-      <w:proofErr w:type="spellStart"/>
-      <w:r>
-        <w:rPr>
-          <w:i/>
-          <w:iCs/>
-          <w:lang w:val="en-US"/>
-        </w:rPr>
-        <w:t>ulong</w:t>
-      </w:r>
-      <w:proofErr w:type="spellEnd"/>
-      <w:r>
-        <w:rPr>
-          <w:i/>
-          <w:iCs/>
-          <w:lang w:val="en-US"/>
-        </w:rPr>
-        <w:t xml:space="preserve">, </w:t>
-      </w:r>
-      <w:proofErr w:type="spellStart"/>
-      <w:r>
-        <w:rPr>
-          <w:i/>
-          <w:iCs/>
-          <w:lang w:val="en-US"/>
-        </w:rPr>
-        <w:t>ushort</w:t>
-      </w:r>
-      <w:proofErr w:type="spellEnd"/>
-      <w:r>
-        <w:rPr>
-          <w:i/>
-          <w:iCs/>
-          <w:lang w:val="en-US"/>
-        </w:rPr>
-        <w:t xml:space="preserve">, </w:t>
-      </w:r>
-      <w:proofErr w:type="spellStart"/>
-      <w:r>
-        <w:rPr>
-          <w:i/>
-          <w:iCs/>
-          <w:lang w:val="en-US"/>
-        </w:rPr>
-        <w:t>enum</w:t>
-      </w:r>
-      <w:proofErr w:type="spellEnd"/>
-      <w:r>
-        <w:rPr>
-          <w:i/>
-          <w:iCs/>
-          <w:lang w:val="en-US"/>
-        </w:rPr>
-        <w:t>, struct</w:t>
-      </w:r>
-    </w:p>
-    <w:p>
-      <w:pPr>
-        <w:rPr>
-          <w:lang w:val="en-US"/>
-        </w:rPr>
-      </w:pPr>
-      <w:r>
-        <w:rPr>
-          <w:lang w:val="en-US"/>
-        </w:rPr>
-        <w:t xml:space="preserve">A </w:t>
-      </w:r>
-      <w:r>
-        <w:rPr>
-          <w:b/>
-          <w:bCs/>
-          <w:lang w:val="en-US"/>
-        </w:rPr>
-        <w:t>reference type</w:t>
-      </w:r>
-      <w:r>
-        <w:rPr>
-          <w:lang w:val="en-US"/>
-        </w:rPr>
-        <w:t xml:space="preserve"> contains a pointer to another memory location that holds the real data.</w:t>
-      </w:r>
-    </w:p>
-    <w:p>
-      <w:pPr>
-        <w:rPr>
-          <w:i/>
-          <w:iCs/>
-          <w:lang w:val="en-US"/>
-        </w:rPr>
-      </w:pPr>
-      <w:r>
-        <w:rPr>
-          <w:lang w:val="en-US"/>
-        </w:rPr>
-        <w:t xml:space="preserve">Reference types =&gt; </w:t>
-      </w:r>
-      <w:r>
-        <w:rPr>
-          <w:i/>
-          <w:iCs/>
+          <w:highlight w:val="yellow"/>
           <w:lang w:val="en-US"/>
         </w:rPr>
         <w:t>class, interface, delegate, string, object, dynamic, arrays</w:t>
@@ -898,20 +834,30 @@
               </w:rPr>
               <w:t xml:space="preserve"> </w:t>
             </w:r>
-            <w:proofErr w:type="spellStart"/>
-            <w:r>
-              <w:rPr>
-                <w:rFonts w:ascii="Consolas" w:eastAsia="Times New Roman" w:hAnsi="Consolas" w:cs="Times New Roman"/>
-                <w:color w:val="333333"/>
-                <w:kern w:val="0"/>
-                <w:sz w:val="18"/>
-                <w:szCs w:val="18"/>
-                <w:lang w:eastAsia="en-CA"/>
-                <w14:ligatures w14:val="none"/>
-              </w:rPr>
-              <w:t>alice</w:t>
-            </w:r>
-            <w:proofErr w:type="spellEnd"/>
+            <w:r>
+              <w:rPr>
+                <w:rFonts w:ascii="Consolas" w:eastAsia="Times New Roman" w:hAnsi="Consolas" w:cs="Times New Roman"/>
+                <w:color w:val="333333"/>
+                <w:kern w:val="0"/>
+                <w:sz w:val="18"/>
+                <w:szCs w:val="18"/>
+                <w:lang w:eastAsia="en-CA"/>
+                <w14:ligatures w14:val="none"/>
+              </w:rPr>
+              <w:t xml:space="preserve">alice </w:t>
+            </w:r>
+            <w:r>
+              <w:rPr>
+                <w:rFonts w:ascii="Consolas" w:eastAsia="Times New Roman" w:hAnsi="Consolas" w:cs="Times New Roman"/>
+                <w:color w:val="005CC5"/>
+                <w:kern w:val="0"/>
+                <w:sz w:val="18"/>
+                <w:szCs w:val="18"/>
+                <w:lang w:eastAsia="en-CA"/>
+                <w14:ligatures w14:val="none"/>
+              </w:rPr>
+              <w:t>=</w:t>
+            </w:r>
             <w:r>
               <w:rPr>
                 <w:rFonts w:ascii="Consolas" w:eastAsia="Times New Roman" w:hAnsi="Consolas" w:cs="Times New Roman"/>
@@ -927,30 +873,6 @@
             <w:r>
               <w:rPr>
                 <w:rFonts w:ascii="Consolas" w:eastAsia="Times New Roman" w:hAnsi="Consolas" w:cs="Times New Roman"/>
-                <w:color w:val="005CC5"/>
-                <w:kern w:val="0"/>
-                <w:sz w:val="18"/>
-                <w:szCs w:val="18"/>
-                <w:lang w:eastAsia="en-CA"/>
-                <w14:ligatures w14:val="none"/>
-              </w:rPr>
-              <w:t>=</w:t>
-            </w:r>
-            <w:r>
-              <w:rPr>
-                <w:rFonts w:ascii="Consolas" w:eastAsia="Times New Roman" w:hAnsi="Consolas" w:cs="Times New Roman"/>
-                <w:color w:val="333333"/>
-                <w:kern w:val="0"/>
-                <w:sz w:val="18"/>
-                <w:szCs w:val="18"/>
-                <w:lang w:eastAsia="en-CA"/>
-                <w14:ligatures w14:val="none"/>
-              </w:rPr>
-              <w:t xml:space="preserve"> </w:t>
-            </w:r>
-            <w:r>
-              <w:rPr>
-                <w:rFonts w:ascii="Consolas" w:eastAsia="Times New Roman" w:hAnsi="Consolas" w:cs="Times New Roman"/>
                 <w:color w:val="D73A49"/>
                 <w:kern w:val="0"/>
                 <w:sz w:val="18"/>
@@ -970,33 +892,7 @@
                 <w:lang w:eastAsia="en-CA"/>
                 <w14:ligatures w14:val="none"/>
               </w:rPr>
-              <w:t xml:space="preserve"> Person </w:t>
-            </w:r>
-            <w:proofErr w:type="gramStart"/>
-            <w:r>
-              <w:rPr>
-                <w:rFonts w:ascii="Consolas" w:eastAsia="Times New Roman" w:hAnsi="Consolas" w:cs="Times New Roman"/>
-                <w:color w:val="333333"/>
-                <w:kern w:val="0"/>
-                <w:sz w:val="18"/>
-                <w:szCs w:val="18"/>
-                <w:lang w:eastAsia="en-CA"/>
-                <w14:ligatures w14:val="none"/>
-              </w:rPr>
-              <w:t>{ Name</w:t>
-            </w:r>
-            <w:proofErr w:type="gramEnd"/>
-            <w:r>
-              <w:rPr>
-                <w:rFonts w:ascii="Consolas" w:eastAsia="Times New Roman" w:hAnsi="Consolas" w:cs="Times New Roman"/>
-                <w:color w:val="333333"/>
-                <w:kern w:val="0"/>
-                <w:sz w:val="18"/>
-                <w:szCs w:val="18"/>
-                <w:lang w:eastAsia="en-CA"/>
-                <w14:ligatures w14:val="none"/>
-              </w:rPr>
-              <w:t xml:space="preserve"> </w:t>
+              <w:t xml:space="preserve"> Person { Name </w:t>
             </w:r>
             <w:r>
               <w:rPr>
@@ -1170,33 +1066,7 @@
                 <w:lang w:eastAsia="en-CA"/>
                 <w14:ligatures w14:val="none"/>
               </w:rPr>
-              <w:t xml:space="preserve"> </w:t>
-            </w:r>
-            <w:proofErr w:type="spellStart"/>
-            <w:r>
-              <w:rPr>
-                <w:rFonts w:ascii="Consolas" w:eastAsia="Times New Roman" w:hAnsi="Consolas" w:cs="Times New Roman"/>
-                <w:color w:val="333333"/>
-                <w:kern w:val="0"/>
-                <w:sz w:val="18"/>
-                <w:szCs w:val="18"/>
-                <w:lang w:eastAsia="en-CA"/>
-                <w14:ligatures w14:val="none"/>
-              </w:rPr>
-              <w:t>alice</w:t>
-            </w:r>
-            <w:proofErr w:type="spellEnd"/>
-            <w:r>
-              <w:rPr>
-                <w:rFonts w:ascii="Consolas" w:eastAsia="Times New Roman" w:hAnsi="Consolas" w:cs="Times New Roman"/>
-                <w:color w:val="333333"/>
-                <w:kern w:val="0"/>
-                <w:sz w:val="18"/>
-                <w:szCs w:val="18"/>
-                <w:lang w:eastAsia="en-CA"/>
-                <w14:ligatures w14:val="none"/>
-              </w:rPr>
-              <w:t>;</w:t>
+              <w:t xml:space="preserve"> alice;</w:t>
             </w:r>
           </w:p>
         </w:tc>
@@ -1227,33 +1097,17 @@
                 <w14:ligatures w14:val="none"/>
               </w:rPr>
             </w:pPr>
-            <w:proofErr w:type="spellStart"/>
-            <w:proofErr w:type="gramStart"/>
-            <w:r>
-              <w:rPr>
-                <w:rFonts w:ascii="Consolas" w:eastAsia="Times New Roman" w:hAnsi="Consolas" w:cs="Times New Roman"/>
-                <w:color w:val="333333"/>
-                <w:kern w:val="0"/>
-                <w:sz w:val="18"/>
-                <w:szCs w:val="18"/>
-                <w:lang w:eastAsia="en-CA"/>
-                <w14:ligatures w14:val="none"/>
-              </w:rPr>
-              <w:t>bob.Name</w:t>
-            </w:r>
-            <w:proofErr w:type="spellEnd"/>
-            <w:proofErr w:type="gramEnd"/>
-            <w:r>
-              <w:rPr>
-                <w:rFonts w:ascii="Consolas" w:eastAsia="Times New Roman" w:hAnsi="Consolas" w:cs="Times New Roman"/>
-                <w:color w:val="333333"/>
-                <w:kern w:val="0"/>
-                <w:sz w:val="18"/>
-                <w:szCs w:val="18"/>
-                <w:lang w:eastAsia="en-CA"/>
-                <w14:ligatures w14:val="none"/>
-              </w:rPr>
-              <w:t xml:space="preserve"> </w:t>
+            <w:r>
+              <w:rPr>
+                <w:rFonts w:ascii="Consolas" w:eastAsia="Times New Roman" w:hAnsi="Consolas" w:cs="Times New Roman"/>
+                <w:color w:val="333333"/>
+                <w:kern w:val="0"/>
+                <w:sz w:val="18"/>
+                <w:szCs w:val="18"/>
+                <w:lang w:eastAsia="en-CA"/>
+                <w14:ligatures w14:val="none"/>
+              </w:rPr>
+              <w:t xml:space="preserve">bob.Name </w:t>
             </w:r>
             <w:r>
               <w:rPr>
@@ -1333,31 +1187,17 @@
                 <w14:ligatures w14:val="none"/>
               </w:rPr>
             </w:pPr>
-            <w:proofErr w:type="spellStart"/>
-            <w:r>
-              <w:rPr>
-                <w:rFonts w:ascii="Consolas" w:eastAsia="Times New Roman" w:hAnsi="Consolas" w:cs="Times New Roman"/>
-                <w:color w:val="333333"/>
-                <w:kern w:val="0"/>
-                <w:sz w:val="18"/>
-                <w:szCs w:val="18"/>
-                <w:lang w:eastAsia="en-CA"/>
-                <w14:ligatures w14:val="none"/>
-              </w:rPr>
-              <w:t>Console.WriteLine</w:t>
-            </w:r>
-            <w:proofErr w:type="spellEnd"/>
-            <w:r>
-              <w:rPr>
-                <w:rFonts w:ascii="Consolas" w:eastAsia="Times New Roman" w:hAnsi="Consolas" w:cs="Times New Roman"/>
-                <w:color w:val="333333"/>
-                <w:kern w:val="0"/>
-                <w:sz w:val="18"/>
-                <w:szCs w:val="18"/>
-                <w:lang w:eastAsia="en-CA"/>
-                <w14:ligatures w14:val="none"/>
-              </w:rPr>
-              <w:t>(</w:t>
+            <w:r>
+              <w:rPr>
+                <w:rFonts w:ascii="Consolas" w:eastAsia="Times New Roman" w:hAnsi="Consolas" w:cs="Times New Roman"/>
+                <w:color w:val="333333"/>
+                <w:kern w:val="0"/>
+                <w:sz w:val="18"/>
+                <w:szCs w:val="18"/>
+                <w:lang w:eastAsia="en-CA"/>
+                <w14:ligatures w14:val="none"/>
+              </w:rPr>
+              <w:t>Console.WriteLine(</w:t>
             </w:r>
             <w:r>
               <w:rPr>
@@ -1381,35 +1221,7 @@
                 <w:lang w:eastAsia="en-CA"/>
                 <w14:ligatures w14:val="none"/>
               </w:rPr>
-              <w:t>{</w:t>
-            </w:r>
-            <w:proofErr w:type="spellStart"/>
-            <w:proofErr w:type="gramStart"/>
-            <w:r>
-              <w:rPr>
-                <w:rFonts w:ascii="Consolas" w:eastAsia="Times New Roman" w:hAnsi="Consolas" w:cs="Times New Roman"/>
-                <w:color w:val="333333"/>
-                <w:kern w:val="0"/>
-                <w:sz w:val="18"/>
-                <w:szCs w:val="18"/>
-                <w:lang w:eastAsia="en-CA"/>
-                <w14:ligatures w14:val="none"/>
-              </w:rPr>
-              <w:t>alice.Name</w:t>
-            </w:r>
-            <w:proofErr w:type="spellEnd"/>
-            <w:proofErr w:type="gramEnd"/>
-            <w:r>
-              <w:rPr>
-                <w:rFonts w:ascii="Consolas" w:eastAsia="Times New Roman" w:hAnsi="Consolas" w:cs="Times New Roman"/>
-                <w:color w:val="333333"/>
-                <w:kern w:val="0"/>
-                <w:sz w:val="18"/>
-                <w:szCs w:val="18"/>
-                <w:lang w:eastAsia="en-CA"/>
-                <w14:ligatures w14:val="none"/>
-              </w:rPr>
-              <w:t>}</w:t>
+              <w:t>{alice.Name}</w:t>
             </w:r>
             <w:r>
               <w:rPr>
@@ -1445,33 +1257,7 @@
                 <w:lang w:eastAsia="en-CA"/>
                 <w14:ligatures w14:val="none"/>
               </w:rPr>
-              <w:t>{</w:t>
-            </w:r>
-            <w:proofErr w:type="spellStart"/>
-            <w:r>
-              <w:rPr>
-                <w:rFonts w:ascii="Consolas" w:eastAsia="Times New Roman" w:hAnsi="Consolas" w:cs="Times New Roman"/>
-                <w:color w:val="333333"/>
-                <w:kern w:val="0"/>
-                <w:sz w:val="18"/>
-                <w:szCs w:val="18"/>
-                <w:lang w:eastAsia="en-CA"/>
-                <w14:ligatures w14:val="none"/>
-              </w:rPr>
-              <w:t>bob.Name</w:t>
-            </w:r>
-            <w:proofErr w:type="spellEnd"/>
-            <w:r>
-              <w:rPr>
-                <w:rFonts w:ascii="Consolas" w:eastAsia="Times New Roman" w:hAnsi="Consolas" w:cs="Times New Roman"/>
-                <w:color w:val="333333"/>
-                <w:kern w:val="0"/>
-                <w:sz w:val="18"/>
-                <w:szCs w:val="18"/>
-                <w:lang w:eastAsia="en-CA"/>
-                <w14:ligatures w14:val="none"/>
-              </w:rPr>
-              <w:t>}</w:t>
+              <w:t>{bob.Name}</w:t>
             </w:r>
             <w:r>
               <w:rPr>
@@ -1568,35 +1354,7 @@
         <w:rPr>
           <w:lang w:val="en-US"/>
         </w:rPr>
-        <w:t>Each local variable (</w:t>
-      </w:r>
-      <w:proofErr w:type="gramStart"/>
-      <w:r>
-        <w:rPr>
-          <w:lang w:val="en-US"/>
-        </w:rPr>
-        <w:t>i.e.</w:t>
-      </w:r>
-      <w:proofErr w:type="gramEnd"/>
-      <w:r>
-        <w:rPr>
-          <w:lang w:val="en-US"/>
-        </w:rPr>
-        <w:t xml:space="preserve"> one declared in a method) is stored on the stack. That includes reference type variables — the variable itself is on the </w:t>
-      </w:r>
-      <w:proofErr w:type="gramStart"/>
-      <w:r>
-        <w:rPr>
-          <w:lang w:val="en-US"/>
-        </w:rPr>
-        <w:t>stack, but</w:t>
-      </w:r>
-      <w:proofErr w:type="gramEnd"/>
-      <w:r>
-        <w:rPr>
-          <w:lang w:val="en-US"/>
-        </w:rPr>
-        <w:t xml:space="preserve"> remember that </w:t>
+        <w:t xml:space="preserve">Each local variable (i.e. one declared in a method) is stored on the stack. That includes reference type variables — the variable itself is on the stack, but remember that </w:t>
       </w:r>
       <w:r>
         <w:rPr>
@@ -1802,27 +1560,7 @@
           <w:u w:val="single"/>
           <w:lang w:val="en-US"/>
         </w:rPr>
-        <w:t xml:space="preserve">when we create objects that include unmanaged resources such as windows, files, </w:t>
-      </w:r>
-      <w:proofErr w:type="gramStart"/>
-      <w:r>
-        <w:rPr>
-          <w:i/>
-          <w:iCs/>
-          <w:u w:val="single"/>
-          <w:lang w:val="en-US"/>
-        </w:rPr>
-        <w:t>network</w:t>
-      </w:r>
-      <w:proofErr w:type="gramEnd"/>
-      <w:r>
-        <w:rPr>
-          <w:i/>
-          <w:iCs/>
-          <w:u w:val="single"/>
-          <w:lang w:val="en-US"/>
-        </w:rPr>
-        <w:t xml:space="preserve"> and database connections</w:t>
+        <w:t>when we create objects that include unmanaged resources such as windows, files, network and database connections</w:t>
       </w:r>
       <w:r>
         <w:rPr>
@@ -1864,7 +1602,6 @@
         <w:tab/>
         <w:t>~</w:t>
       </w:r>
-      <w:proofErr w:type="gramStart"/>
       <w:r>
         <w:rPr>
           <w:color w:val="ED7D31" w:themeColor="accent2"/>
@@ -1876,14 +1613,7 @@
         <w:rPr>
           <w:lang w:val="en-US"/>
         </w:rPr>
-        <w:t>(</w:t>
-      </w:r>
-      <w:proofErr w:type="gramEnd"/>
-      <w:r>
-        <w:rPr>
-          <w:lang w:val="en-US"/>
-        </w:rPr>
-        <w:t xml:space="preserve">) { </w:t>
+        <w:t xml:space="preserve">() { </w:t>
       </w:r>
       <w:r>
         <w:rPr>
@@ -1921,21 +1651,7 @@
         <w:rPr>
           <w:lang w:val="en-US"/>
         </w:rPr>
-        <w:t xml:space="preserve">Finalizers cannot be called </w:t>
-      </w:r>
-      <w:proofErr w:type="gramStart"/>
-      <w:r>
-        <w:rPr>
-          <w:lang w:val="en-US"/>
-        </w:rPr>
-        <w:t>explicitly,</w:t>
-      </w:r>
-      <w:proofErr w:type="gramEnd"/>
-      <w:r>
-        <w:rPr>
-          <w:lang w:val="en-US"/>
-        </w:rPr>
-        <w:t xml:space="preserve"> they are called by the </w:t>
+        <w:t xml:space="preserve">Finalizers cannot be called explicitly, they are called by the </w:t>
       </w:r>
       <w:r>
         <w:rPr>
@@ -1968,21 +1684,7 @@
         <w:rPr>
           <w:lang w:val="en-US"/>
         </w:rPr>
-        <w:t xml:space="preserve"> (from </w:t>
-      </w:r>
-      <w:proofErr w:type="spellStart"/>
-      <w:r>
-        <w:rPr>
-          <w:lang w:val="en-US"/>
-        </w:rPr>
-        <w:t>IDisposable</w:t>
-      </w:r>
-      <w:proofErr w:type="spellEnd"/>
-      <w:r>
-        <w:rPr>
-          <w:lang w:val="en-US"/>
-        </w:rPr>
-        <w:t xml:space="preserve"> Interface)</w:t>
+        <w:t xml:space="preserve"> (from IDisposable Interface)</w:t>
       </w:r>
     </w:p>
     <w:p>
@@ -2010,16 +1712,8 @@
         <w:rPr>
           <w:lang w:val="en-US"/>
         </w:rPr>
-        <w:t xml:space="preserve">, we should release the resource </w:t>
-      </w:r>
-      <w:proofErr w:type="gramStart"/>
-      <w:r>
-        <w:rPr>
-          <w:lang w:val="en-US"/>
-        </w:rPr>
-        <w:t>explicitly</w:t>
-      </w:r>
-      <w:proofErr w:type="gramEnd"/>
+        <w:t>, we should release the resource explicitly</w:t>
+      </w:r>
     </w:p>
     <w:tbl>
       <w:tblPr>
@@ -2090,8 +1784,6 @@
               </w:rPr>
               <w:t xml:space="preserve"> </w:t>
             </w:r>
-            <w:proofErr w:type="spellStart"/>
-            <w:proofErr w:type="gramStart"/>
             <w:r>
               <w:rPr>
                 <w:rFonts w:ascii="Consolas" w:eastAsia="Times New Roman" w:hAnsi="Consolas" w:cs="Times New Roman"/>
@@ -2104,7 +1796,6 @@
               </w:rPr>
               <w:t>DatabaseConnection</w:t>
             </w:r>
-            <w:proofErr w:type="spellEnd"/>
             <w:r>
               <w:rPr>
                 <w:rFonts w:ascii="Consolas" w:eastAsia="Times New Roman" w:hAnsi="Consolas" w:cs="Times New Roman"/>
@@ -2129,7 +1820,6 @@
               </w:rPr>
               <w:t>:</w:t>
             </w:r>
-            <w:proofErr w:type="gramEnd"/>
             <w:r>
               <w:rPr>
                 <w:rFonts w:ascii="Consolas" w:eastAsia="Times New Roman" w:hAnsi="Consolas" w:cs="Times New Roman"/>
@@ -2142,7 +1832,6 @@
               </w:rPr>
               <w:t xml:space="preserve"> </w:t>
             </w:r>
-            <w:proofErr w:type="spellStart"/>
             <w:r>
               <w:rPr>
                 <w:rFonts w:ascii="Consolas" w:eastAsia="Times New Roman" w:hAnsi="Consolas" w:cs="Times New Roman"/>
@@ -2155,7 +1844,6 @@
               </w:rPr>
               <w:t>IDisposable</w:t>
             </w:r>
-            <w:proofErr w:type="spellEnd"/>
             <w:r>
               <w:rPr>
                 <w:rFonts w:ascii="Consolas" w:eastAsia="Times New Roman" w:hAnsi="Consolas" w:cs="Times New Roman"/>
@@ -2233,33 +1921,7 @@
                 <w:lang w:eastAsia="en-CA"/>
                 <w14:ligatures w14:val="none"/>
               </w:rPr>
-              <w:t xml:space="preserve">        #region </w:t>
-            </w:r>
-            <w:proofErr w:type="spellStart"/>
-            <w:r>
-              <w:rPr>
-                <w:rFonts w:ascii="Consolas" w:eastAsia="Times New Roman" w:hAnsi="Consolas" w:cs="Times New Roman"/>
-                <w:color w:val="333333"/>
-                <w:kern w:val="0"/>
-                <w:sz w:val="18"/>
-                <w:szCs w:val="18"/>
-                <w:lang w:eastAsia="en-CA"/>
-                <w14:ligatures w14:val="none"/>
-              </w:rPr>
-              <w:t>IDisposable</w:t>
-            </w:r>
-            <w:proofErr w:type="spellEnd"/>
-            <w:r>
-              <w:rPr>
-                <w:rFonts w:ascii="Consolas" w:eastAsia="Times New Roman" w:hAnsi="Consolas" w:cs="Times New Roman"/>
-                <w:color w:val="333333"/>
-                <w:kern w:val="0"/>
-                <w:sz w:val="18"/>
-                <w:szCs w:val="18"/>
-                <w:lang w:eastAsia="en-CA"/>
-                <w14:ligatures w14:val="none"/>
-              </w:rPr>
-              <w:t xml:space="preserve"> Support</w:t>
+              <w:t xml:space="preserve">        #region IDisposable Support</w:t>
             </w:r>
           </w:p>
         </w:tc>
@@ -2347,33 +2009,7 @@
                 <w:lang w:eastAsia="en-CA"/>
                 <w14:ligatures w14:val="none"/>
               </w:rPr>
-              <w:t xml:space="preserve"> </w:t>
-            </w:r>
-            <w:proofErr w:type="spellStart"/>
-            <w:r>
-              <w:rPr>
-                <w:rFonts w:ascii="Consolas" w:eastAsia="Times New Roman" w:hAnsi="Consolas" w:cs="Times New Roman"/>
-                <w:color w:val="333333"/>
-                <w:kern w:val="0"/>
-                <w:sz w:val="18"/>
-                <w:szCs w:val="18"/>
-                <w:lang w:eastAsia="en-CA"/>
-                <w14:ligatures w14:val="none"/>
-              </w:rPr>
-              <w:t>disposedValue</w:t>
-            </w:r>
-            <w:proofErr w:type="spellEnd"/>
-            <w:r>
-              <w:rPr>
-                <w:rFonts w:ascii="Consolas" w:eastAsia="Times New Roman" w:hAnsi="Consolas" w:cs="Times New Roman"/>
-                <w:color w:val="333333"/>
-                <w:kern w:val="0"/>
-                <w:sz w:val="18"/>
-                <w:szCs w:val="18"/>
-                <w:lang w:eastAsia="en-CA"/>
-                <w14:ligatures w14:val="none"/>
-              </w:rPr>
-              <w:t xml:space="preserve"> </w:t>
+              <w:t xml:space="preserve"> disposedValue </w:t>
             </w:r>
             <w:r>
               <w:rPr>
@@ -2590,7 +2226,6 @@
               </w:rPr>
               <w:t xml:space="preserve"> </w:t>
             </w:r>
-            <w:proofErr w:type="gramStart"/>
             <w:r>
               <w:rPr>
                 <w:rFonts w:ascii="Consolas" w:eastAsia="Times New Roman" w:hAnsi="Consolas" w:cs="Times New Roman"/>
@@ -2615,7 +2250,6 @@
               </w:rPr>
               <w:t>(</w:t>
             </w:r>
-            <w:proofErr w:type="gramEnd"/>
             <w:r>
               <w:rPr>
                 <w:rFonts w:ascii="Consolas" w:eastAsia="Times New Roman" w:hAnsi="Consolas" w:cs="Times New Roman"/>
@@ -2743,20 +2377,7 @@
                 <w:lang w:eastAsia="en-CA"/>
                 <w14:ligatures w14:val="none"/>
               </w:rPr>
-              <w:t xml:space="preserve"> </w:t>
-            </w:r>
-            <w:proofErr w:type="gramStart"/>
-            <w:r>
-              <w:rPr>
-                <w:rFonts w:ascii="Consolas" w:eastAsia="Times New Roman" w:hAnsi="Consolas" w:cs="Times New Roman"/>
-                <w:color w:val="333333"/>
-                <w:kern w:val="0"/>
-                <w:sz w:val="18"/>
-                <w:szCs w:val="18"/>
-                <w:lang w:eastAsia="en-CA"/>
-                <w14:ligatures w14:val="none"/>
-              </w:rPr>
-              <w:t>(</w:t>
+              <w:t xml:space="preserve"> (</w:t>
             </w:r>
             <w:r>
               <w:rPr>
@@ -2770,32 +2391,17 @@
               </w:rPr>
               <w:t>!</w:t>
             </w:r>
-            <w:proofErr w:type="spellStart"/>
-            <w:r>
-              <w:rPr>
-                <w:rFonts w:ascii="Consolas" w:eastAsia="Times New Roman" w:hAnsi="Consolas" w:cs="Times New Roman"/>
-                <w:color w:val="333333"/>
-                <w:kern w:val="0"/>
-                <w:sz w:val="18"/>
-                <w:szCs w:val="18"/>
-                <w:lang w:eastAsia="en-CA"/>
-                <w14:ligatures w14:val="none"/>
-              </w:rPr>
-              <w:t>disposedValue</w:t>
-            </w:r>
-            <w:proofErr w:type="spellEnd"/>
-            <w:proofErr w:type="gramEnd"/>
-            <w:r>
-              <w:rPr>
-                <w:rFonts w:ascii="Consolas" w:eastAsia="Times New Roman" w:hAnsi="Consolas" w:cs="Times New Roman"/>
-                <w:color w:val="333333"/>
-                <w:kern w:val="0"/>
-                <w:sz w:val="18"/>
-                <w:szCs w:val="18"/>
-                <w:lang w:eastAsia="en-CA"/>
-                <w14:ligatures w14:val="none"/>
-              </w:rPr>
-              <w:t>)</w:t>
+            <w:r>
+              <w:rPr>
+                <w:rFonts w:ascii="Consolas" w:eastAsia="Times New Roman" w:hAnsi="Consolas" w:cs="Times New Roman"/>
+                <w:color w:val="333333"/>
+                <w:kern w:val="0"/>
+                <w:sz w:val="18"/>
+                <w:szCs w:val="18"/>
+                <w:lang w:eastAsia="en-CA"/>
+                <w14:ligatures w14:val="none"/>
+              </w:rPr>
+              <w:t>disposedValue)</w:t>
             </w:r>
           </w:p>
         </w:tc>
@@ -3034,33 +2640,7 @@
                 <w:lang w:eastAsia="en-CA"/>
                 <w14:ligatures w14:val="none"/>
               </w:rPr>
-              <w:t xml:space="preserve">                    </w:t>
-            </w:r>
-            <w:proofErr w:type="spellStart"/>
-            <w:r>
-              <w:rPr>
-                <w:rFonts w:ascii="Consolas" w:eastAsia="Times New Roman" w:hAnsi="Consolas" w:cs="Times New Roman"/>
-                <w:color w:val="333333"/>
-                <w:kern w:val="0"/>
-                <w:sz w:val="18"/>
-                <w:szCs w:val="18"/>
-                <w:lang w:eastAsia="en-CA"/>
-                <w14:ligatures w14:val="none"/>
-              </w:rPr>
-              <w:t>Console.WriteLine</w:t>
-            </w:r>
-            <w:proofErr w:type="spellEnd"/>
-            <w:r>
-              <w:rPr>
-                <w:rFonts w:ascii="Consolas" w:eastAsia="Times New Roman" w:hAnsi="Consolas" w:cs="Times New Roman"/>
-                <w:color w:val="333333"/>
-                <w:kern w:val="0"/>
-                <w:sz w:val="18"/>
-                <w:szCs w:val="18"/>
-                <w:lang w:eastAsia="en-CA"/>
-                <w14:ligatures w14:val="none"/>
-              </w:rPr>
-              <w:t>(</w:t>
+              <w:t xml:space="preserve">                    Console.WriteLine(</w:t>
             </w:r>
             <w:r>
               <w:rPr>
@@ -3229,33 +2809,7 @@
                 <w:lang w:eastAsia="en-CA"/>
                 <w14:ligatures w14:val="none"/>
               </w:rPr>
-              <w:t xml:space="preserve">                    </w:t>
-            </w:r>
-            <w:proofErr w:type="spellStart"/>
-            <w:r>
-              <w:rPr>
-                <w:rFonts w:ascii="Consolas" w:eastAsia="Times New Roman" w:hAnsi="Consolas" w:cs="Times New Roman"/>
-                <w:color w:val="333333"/>
-                <w:kern w:val="0"/>
-                <w:sz w:val="18"/>
-                <w:szCs w:val="18"/>
-                <w:lang w:eastAsia="en-CA"/>
-                <w14:ligatures w14:val="none"/>
-              </w:rPr>
-              <w:t>Console.WriteLine</w:t>
-            </w:r>
-            <w:proofErr w:type="spellEnd"/>
-            <w:r>
-              <w:rPr>
-                <w:rFonts w:ascii="Consolas" w:eastAsia="Times New Roman" w:hAnsi="Consolas" w:cs="Times New Roman"/>
-                <w:color w:val="333333"/>
-                <w:kern w:val="0"/>
-                <w:sz w:val="18"/>
-                <w:szCs w:val="18"/>
-                <w:lang w:eastAsia="en-CA"/>
-                <w14:ligatures w14:val="none"/>
-              </w:rPr>
-              <w:t>(</w:t>
+              <w:t xml:space="preserve">                    Console.WriteLine(</w:t>
             </w:r>
             <w:r>
               <w:rPr>
@@ -3520,33 +3074,7 @@
                 <w:lang w:eastAsia="en-CA"/>
                 <w14:ligatures w14:val="none"/>
               </w:rPr>
-              <w:t xml:space="preserve">                </w:t>
-            </w:r>
-            <w:proofErr w:type="spellStart"/>
-            <w:r>
-              <w:rPr>
-                <w:rFonts w:ascii="Consolas" w:eastAsia="Times New Roman" w:hAnsi="Consolas" w:cs="Times New Roman"/>
-                <w:color w:val="333333"/>
-                <w:kern w:val="0"/>
-                <w:sz w:val="18"/>
-                <w:szCs w:val="18"/>
-                <w:lang w:eastAsia="en-CA"/>
-                <w14:ligatures w14:val="none"/>
-              </w:rPr>
-              <w:t>disposedValue</w:t>
-            </w:r>
-            <w:proofErr w:type="spellEnd"/>
-            <w:r>
-              <w:rPr>
-                <w:rFonts w:ascii="Consolas" w:eastAsia="Times New Roman" w:hAnsi="Consolas" w:cs="Times New Roman"/>
-                <w:color w:val="333333"/>
-                <w:kern w:val="0"/>
-                <w:sz w:val="18"/>
-                <w:szCs w:val="18"/>
-                <w:lang w:eastAsia="en-CA"/>
-                <w14:ligatures w14:val="none"/>
-              </w:rPr>
-              <w:t xml:space="preserve"> </w:t>
+              <w:t xml:space="preserve">                disposedValue </w:t>
             </w:r>
             <w:r>
               <w:rPr>
@@ -3770,22 +3298,8 @@
                 <w:lang w:eastAsia="en-CA"/>
                 <w14:ligatures w14:val="none"/>
               </w:rPr>
-              <w:t xml:space="preserve">// TODO: override a finalizer only if </w:t>
-            </w:r>
-            <w:proofErr w:type="gramStart"/>
-            <w:r>
-              <w:rPr>
-                <w:rFonts w:ascii="Consolas" w:eastAsia="Times New Roman" w:hAnsi="Consolas" w:cs="Times New Roman"/>
-                <w:color w:val="6A737D"/>
-                <w:kern w:val="0"/>
-                <w:sz w:val="18"/>
-                <w:szCs w:val="18"/>
-                <w:lang w:eastAsia="en-CA"/>
-                <w14:ligatures w14:val="none"/>
-              </w:rPr>
-              <w:t>Dispose</w:t>
-            </w:r>
-            <w:proofErr w:type="gramEnd"/>
+              <w:t>// TODO: override a finalizer only if Dispose</w:t>
+            </w:r>
             <w:r>
               <w:rPr>
                 <w:rFonts w:ascii="Consolas" w:eastAsia="Times New Roman" w:hAnsi="Consolas" w:cs="Times New Roman"/>
@@ -3862,8 +3376,6 @@
               </w:rPr>
               <w:t>~</w:t>
             </w:r>
-            <w:proofErr w:type="spellStart"/>
-            <w:proofErr w:type="gramStart"/>
             <w:r>
               <w:rPr>
                 <w:rFonts w:ascii="Consolas" w:eastAsia="Times New Roman" w:hAnsi="Consolas" w:cs="Times New Roman"/>
@@ -3876,31 +3388,17 @@
               </w:rPr>
               <w:t>DatabaseConnection</w:t>
             </w:r>
-            <w:proofErr w:type="spellEnd"/>
-            <w:r>
-              <w:rPr>
-                <w:rFonts w:ascii="Consolas" w:eastAsia="Times New Roman" w:hAnsi="Consolas" w:cs="Times New Roman"/>
-                <w:color w:val="333333"/>
-                <w:kern w:val="0"/>
-                <w:sz w:val="18"/>
-                <w:szCs w:val="18"/>
-                <w:lang w:eastAsia="en-CA"/>
-                <w14:ligatures w14:val="none"/>
-              </w:rPr>
-              <w:t>(</w:t>
-            </w:r>
-            <w:proofErr w:type="gramEnd"/>
-            <w:r>
-              <w:rPr>
-                <w:rFonts w:ascii="Consolas" w:eastAsia="Times New Roman" w:hAnsi="Consolas" w:cs="Times New Roman"/>
-                <w:color w:val="333333"/>
-                <w:kern w:val="0"/>
-                <w:sz w:val="18"/>
-                <w:szCs w:val="18"/>
-                <w:lang w:eastAsia="en-CA"/>
-                <w14:ligatures w14:val="none"/>
-              </w:rPr>
-              <w:t>)</w:t>
+            <w:r>
+              <w:rPr>
+                <w:rFonts w:ascii="Consolas" w:eastAsia="Times New Roman" w:hAnsi="Consolas" w:cs="Times New Roman"/>
+                <w:color w:val="333333"/>
+                <w:kern w:val="0"/>
+                <w:sz w:val="18"/>
+                <w:szCs w:val="18"/>
+                <w:lang w:eastAsia="en-CA"/>
+                <w14:ligatures w14:val="none"/>
+              </w:rPr>
+              <w:t>()</w:t>
             </w:r>
           </w:p>
         </w:tc>
@@ -3993,33 +3491,7 @@
                 <w:lang w:eastAsia="en-CA"/>
                 <w14:ligatures w14:val="none"/>
               </w:rPr>
-              <w:t xml:space="preserve">// Do not change this code. Put cleanup code in </w:t>
-            </w:r>
-            <w:proofErr w:type="gramStart"/>
-            <w:r>
-              <w:rPr>
-                <w:rFonts w:ascii="Consolas" w:eastAsia="Times New Roman" w:hAnsi="Consolas" w:cs="Times New Roman"/>
-                <w:color w:val="6A737D"/>
-                <w:kern w:val="0"/>
-                <w:sz w:val="18"/>
-                <w:szCs w:val="18"/>
-                <w:lang w:eastAsia="en-CA"/>
-                <w14:ligatures w14:val="none"/>
-              </w:rPr>
-              <w:t>Dispose(</w:t>
-            </w:r>
-            <w:proofErr w:type="gramEnd"/>
-            <w:r>
-              <w:rPr>
-                <w:rFonts w:ascii="Consolas" w:eastAsia="Times New Roman" w:hAnsi="Consolas" w:cs="Times New Roman"/>
-                <w:color w:val="6A737D"/>
-                <w:kern w:val="0"/>
-                <w:sz w:val="18"/>
-                <w:szCs w:val="18"/>
-                <w:lang w:eastAsia="en-CA"/>
-                <w14:ligatures w14:val="none"/>
-              </w:rPr>
-              <w:t>bool disposing) above.</w:t>
+              <w:t>// Do not change this code. Put cleanup code in Dispose(bool disposing) above.</w:t>
             </w:r>
           </w:p>
         </w:tc>
@@ -4310,7 +3782,6 @@
               </w:rPr>
               <w:t xml:space="preserve"> </w:t>
             </w:r>
-            <w:proofErr w:type="gramStart"/>
             <w:r>
               <w:rPr>
                 <w:rFonts w:ascii="Consolas" w:eastAsia="Times New Roman" w:hAnsi="Consolas" w:cs="Times New Roman"/>
@@ -4333,20 +3804,7 @@
                 <w:lang w:eastAsia="en-CA"/>
                 <w14:ligatures w14:val="none"/>
               </w:rPr>
-              <w:t>(</w:t>
-            </w:r>
-            <w:proofErr w:type="gramEnd"/>
-            <w:r>
-              <w:rPr>
-                <w:rFonts w:ascii="Consolas" w:eastAsia="Times New Roman" w:hAnsi="Consolas" w:cs="Times New Roman"/>
-                <w:color w:val="333333"/>
-                <w:kern w:val="0"/>
-                <w:sz w:val="18"/>
-                <w:szCs w:val="18"/>
-                <w:lang w:eastAsia="en-CA"/>
-                <w14:ligatures w14:val="none"/>
-              </w:rPr>
-              <w:t>)</w:t>
+              <w:t>()</w:t>
             </w:r>
           </w:p>
         </w:tc>
@@ -4451,33 +3909,7 @@
                 <w:lang w:eastAsia="en-CA"/>
                 <w14:ligatures w14:val="none"/>
               </w:rPr>
-              <w:t xml:space="preserve">// Do not change this code. Put cleanup code in </w:t>
-            </w:r>
-            <w:proofErr w:type="gramStart"/>
-            <w:r>
-              <w:rPr>
-                <w:rFonts w:ascii="Consolas" w:eastAsia="Times New Roman" w:hAnsi="Consolas" w:cs="Times New Roman"/>
-                <w:color w:val="6A737D"/>
-                <w:kern w:val="0"/>
-                <w:sz w:val="18"/>
-                <w:szCs w:val="18"/>
-                <w:lang w:eastAsia="en-CA"/>
-                <w14:ligatures w14:val="none"/>
-              </w:rPr>
-              <w:t>Dispose(</w:t>
-            </w:r>
-            <w:proofErr w:type="gramEnd"/>
-            <w:r>
-              <w:rPr>
-                <w:rFonts w:ascii="Consolas" w:eastAsia="Times New Roman" w:hAnsi="Consolas" w:cs="Times New Roman"/>
-                <w:color w:val="6A737D"/>
-                <w:kern w:val="0"/>
-                <w:sz w:val="18"/>
-                <w:szCs w:val="18"/>
-                <w:lang w:eastAsia="en-CA"/>
-                <w14:ligatures w14:val="none"/>
-              </w:rPr>
-              <w:t>bool disposing) above.</w:t>
+              <w:t>// Do not change this code. Put cleanup code in Dispose(bool disposing) above.</w:t>
             </w:r>
           </w:p>
         </w:tc>
@@ -4634,35 +4066,7 @@
                 <w:lang w:eastAsia="en-CA"/>
                 <w14:ligatures w14:val="none"/>
               </w:rPr>
-              <w:t xml:space="preserve">            </w:t>
-            </w:r>
-            <w:proofErr w:type="spellStart"/>
-            <w:proofErr w:type="gramStart"/>
-            <w:r>
-              <w:rPr>
-                <w:rFonts w:ascii="Consolas" w:eastAsia="Times New Roman" w:hAnsi="Consolas" w:cs="Times New Roman"/>
-                <w:color w:val="333333"/>
-                <w:kern w:val="0"/>
-                <w:sz w:val="18"/>
-                <w:szCs w:val="18"/>
-                <w:lang w:eastAsia="en-CA"/>
-                <w14:ligatures w14:val="none"/>
-              </w:rPr>
-              <w:t>GC.SuppressFinalize</w:t>
-            </w:r>
-            <w:proofErr w:type="spellEnd"/>
-            <w:proofErr w:type="gramEnd"/>
-            <w:r>
-              <w:rPr>
-                <w:rFonts w:ascii="Consolas" w:eastAsia="Times New Roman" w:hAnsi="Consolas" w:cs="Times New Roman"/>
-                <w:color w:val="333333"/>
-                <w:kern w:val="0"/>
-                <w:sz w:val="18"/>
-                <w:szCs w:val="18"/>
-                <w:lang w:eastAsia="en-CA"/>
-                <w14:ligatures w14:val="none"/>
-              </w:rPr>
-              <w:t>(</w:t>
+              <w:t xml:space="preserve">            GC.SuppressFinalize(</w:t>
             </w:r>
             <w:r>
               <w:rPr>
@@ -4833,7 +4237,6 @@
         <w:lastRenderedPageBreak/>
         <w:t xml:space="preserve">Another commonly used method to call Dispose is using </w:t>
       </w:r>
-      <w:proofErr w:type="spellStart"/>
       <w:r>
         <w:rPr>
           <w:b/>
@@ -4844,30 +4247,15 @@
           <w:highlight w:val="yellow"/>
           <w:lang w:val="en-US"/>
         </w:rPr>
-        <w:t>using</w:t>
-      </w:r>
-      <w:proofErr w:type="spellEnd"/>
-      <w:r>
-        <w:rPr>
-          <w:b/>
-          <w:bCs/>
-          <w:i/>
-          <w:iCs/>
-          <w:color w:val="7030A0"/>
+        <w:t xml:space="preserve">using </w:t>
+      </w:r>
+      <w:r>
+        <w:rPr>
           <w:highlight w:val="yellow"/>
           <w:lang w:val="en-US"/>
         </w:rPr>
-        <w:t xml:space="preserve"> </w:t>
-      </w:r>
-      <w:proofErr w:type="gramStart"/>
-      <w:r>
-        <w:rPr>
-          <w:highlight w:val="yellow"/>
-          <w:lang w:val="en-US"/>
-        </w:rPr>
         <w:t>statement</w:t>
       </w:r>
-      <w:proofErr w:type="gramEnd"/>
     </w:p>
     <w:tbl>
       <w:tblPr>
@@ -5113,7 +4501,6 @@
               </w:rPr>
               <w:t>(</w:t>
             </w:r>
-            <w:proofErr w:type="gramStart"/>
             <w:r>
               <w:rPr>
                 <w:rFonts w:ascii="Consolas" w:eastAsia="Times New Roman" w:hAnsi="Consolas" w:cs="Times New Roman"/>
@@ -5136,46 +4523,7 @@
                 <w:lang w:eastAsia="en-CA"/>
                 <w14:ligatures w14:val="none"/>
               </w:rPr>
-              <w:t>[</w:t>
-            </w:r>
-            <w:proofErr w:type="gramEnd"/>
-            <w:r>
-              <w:rPr>
-                <w:rFonts w:ascii="Consolas" w:eastAsia="Times New Roman" w:hAnsi="Consolas" w:cs="Times New Roman"/>
-                <w:color w:val="333333"/>
-                <w:kern w:val="0"/>
-                <w:sz w:val="18"/>
-                <w:szCs w:val="18"/>
-                <w:lang w:eastAsia="en-CA"/>
-                <w14:ligatures w14:val="none"/>
-              </w:rPr>
-              <w:t xml:space="preserve">] </w:t>
-            </w:r>
-            <w:proofErr w:type="spellStart"/>
-            <w:r>
-              <w:rPr>
-                <w:rFonts w:ascii="Consolas" w:eastAsia="Times New Roman" w:hAnsi="Consolas" w:cs="Times New Roman"/>
-                <w:color w:val="333333"/>
-                <w:kern w:val="0"/>
-                <w:sz w:val="18"/>
-                <w:szCs w:val="18"/>
-                <w:lang w:eastAsia="en-CA"/>
-                <w14:ligatures w14:val="none"/>
-              </w:rPr>
-              <w:t>args</w:t>
-            </w:r>
-            <w:proofErr w:type="spellEnd"/>
-            <w:r>
-              <w:rPr>
-                <w:rFonts w:ascii="Consolas" w:eastAsia="Times New Roman" w:hAnsi="Consolas" w:cs="Times New Roman"/>
-                <w:color w:val="333333"/>
-                <w:kern w:val="0"/>
-                <w:sz w:val="18"/>
-                <w:szCs w:val="18"/>
-                <w:lang w:eastAsia="en-CA"/>
-                <w14:ligatures w14:val="none"/>
-              </w:rPr>
-              <w:t>)</w:t>
+              <w:t>[] args)</w:t>
             </w:r>
           </w:p>
         </w:tc>
@@ -5372,50 +4720,7 @@
                 <w:lang w:eastAsia="en-CA"/>
                 <w14:ligatures w14:val="none"/>
               </w:rPr>
-              <w:t xml:space="preserve"> </w:t>
-            </w:r>
-            <w:proofErr w:type="spellStart"/>
-            <w:proofErr w:type="gramStart"/>
-            <w:r>
-              <w:rPr>
-                <w:rFonts w:ascii="Consolas" w:eastAsia="Times New Roman" w:hAnsi="Consolas" w:cs="Times New Roman"/>
-                <w:color w:val="333333"/>
-                <w:kern w:val="0"/>
-                <w:sz w:val="18"/>
-                <w:szCs w:val="18"/>
-                <w:highlight w:val="yellow"/>
-                <w:lang w:eastAsia="en-CA"/>
-                <w14:ligatures w14:val="none"/>
-              </w:rPr>
-              <w:t>DatabaseConnection</w:t>
-            </w:r>
-            <w:proofErr w:type="spellEnd"/>
-            <w:r>
-              <w:rPr>
-                <w:rFonts w:ascii="Consolas" w:eastAsia="Times New Roman" w:hAnsi="Consolas" w:cs="Times New Roman"/>
-                <w:color w:val="333333"/>
-                <w:kern w:val="0"/>
-                <w:sz w:val="18"/>
-                <w:szCs w:val="18"/>
-                <w:highlight w:val="yellow"/>
-                <w:lang w:eastAsia="en-CA"/>
-                <w14:ligatures w14:val="none"/>
-              </w:rPr>
-              <w:t>(</w:t>
-            </w:r>
-            <w:proofErr w:type="gramEnd"/>
-            <w:r>
-              <w:rPr>
-                <w:rFonts w:ascii="Consolas" w:eastAsia="Times New Roman" w:hAnsi="Consolas" w:cs="Times New Roman"/>
-                <w:color w:val="333333"/>
-                <w:kern w:val="0"/>
-                <w:sz w:val="18"/>
-                <w:szCs w:val="18"/>
-                <w:highlight w:val="yellow"/>
-                <w:lang w:eastAsia="en-CA"/>
-                <w14:ligatures w14:val="none"/>
-              </w:rPr>
-              <w:t>))</w:t>
+              <w:t xml:space="preserve"> DatabaseConnection())</w:t>
             </w:r>
           </w:p>
         </w:tc>
@@ -5717,21 +5022,11 @@
         </w:rPr>
         <w:t xml:space="preserve">Automatically calls </w:t>
       </w:r>
-      <w:proofErr w:type="spellStart"/>
-      <w:proofErr w:type="gramStart"/>
-      <w:r>
-        <w:rPr>
-          <w:lang w:val="en-US"/>
-        </w:rPr>
-        <w:t>connection.Dispose</w:t>
-      </w:r>
-      <w:proofErr w:type="spellEnd"/>
-      <w:proofErr w:type="gramEnd"/>
-      <w:r>
-        <w:rPr>
-          <w:lang w:val="en-US"/>
-        </w:rPr>
-        <w:t>(true);</w:t>
+      <w:r>
+        <w:rPr>
+          <w:lang w:val="en-US"/>
+        </w:rPr>
+        <w:t>connection.Dispose(true);</w:t>
       </w:r>
     </w:p>
     <w:sectPr>
@@ -7615,6 +6910,7 @@
   <w:style w:type="character" w:default="1" w:styleId="DefaultParagraphFont">
     <w:name w:val="Default Paragraph Font"/>
     <w:uiPriority w:val="1"/>
+    <w:semiHidden/>
     <w:unhideWhenUsed/>
   </w:style>
   <w:style w:type="table" w:default="1" w:styleId="TableNormal">

</xml_diff>